<commit_message>
Update TRTPVG A Study into Population Based TWEANN Reinforcement Learning Techniques.docx
</commit_message>
<xml_diff>
--- a/TRTPVG A Study into Population Based TWEANN Reinforcement Learning Techniques.docx
+++ b/TRTPVG A Study into Population Based TWEANN Reinforcement Learning Techniques.docx
@@ -299,10 +299,16 @@
         <w:t>existing population</w:t>
       </w:r>
       <w:r>
-        <w:t>-based TWEANN</w:t>
-      </w:r>
-      <w:r>
-        <w:t xml:space="preserve"> reinforcement learning techniques through the evaluation and hybridization of two of the most popular techniques: the Neuroevolution of Augmenting Topologies </w:t>
+        <w:t>-</w:t>
+      </w:r>
+      <w:r>
+        <w:t>based TWEANN</w:t>
+      </w:r>
+      <w:r>
+        <w:t xml:space="preserve"> reinforcement learning techniques through</w:t>
+      </w:r>
+      <w:r>
+        <w:t xml:space="preserve"> the evaluation and hybridization of two of the most popular techniques: the Neuroevolution of Augmenting Topologies </w:t>
       </w:r>
       <w:r>
         <w:t>and Population-Based Reinforcement Training algorithms.</w:t>
@@ -328,7 +334,15 @@
         <w:t>soft computing, mathematical models, neural network, observation, function, reinforcement learning, value function, performance</w:t>
       </w:r>
       <w:r>
-        <w:t>, topology and weight evolving artificial neural network</w:t>
+        <w:t xml:space="preserve">, </w:t>
+      </w:r>
+      <w:proofErr w:type="gramStart"/>
+      <w:r>
+        <w:t>topology</w:t>
+      </w:r>
+      <w:proofErr w:type="gramEnd"/>
+      <w:r>
+        <w:t xml:space="preserve"> and weight evolving artificial neural network</w:t>
       </w:r>
     </w:p>
     <w:p>
@@ -587,7 +601,21 @@
         <w:rPr>
           <w:lang w:val="en-GB"/>
         </w:rPr>
-        <w:t xml:space="preserve">‘Neuroevolution of Augmenting Topologies’, NEAT, algorithm developed by Kenneth O Stanley in 2002 and the variation of ‘Population-Based Reinforcement Learning’ implemented by Google’s DeepMind team as part of their AlphaStar project to develop </w:t>
+        <w:t xml:space="preserve">‘Neuroevolution of Augmenting Topologies’, NEAT, algorithm developed by Kenneth O Stanley in 2002 and the variation of ‘Population-Based Reinforcement Learning’ implemented by Google’s DeepMind team as part of their </w:t>
+      </w:r>
+      <w:proofErr w:type="spellStart"/>
+      <w:r>
+        <w:rPr>
+          <w:lang w:val="en-GB"/>
+        </w:rPr>
+        <w:t>AlphaStar</w:t>
+      </w:r>
+      <w:proofErr w:type="spellEnd"/>
+      <w:r>
+        <w:rPr>
+          <w:lang w:val="en-GB"/>
+        </w:rPr>
+        <w:t xml:space="preserve"> project to develop </w:t>
       </w:r>
       <w:r>
         <w:rPr>
@@ -1426,7 +1454,21 @@
         <w:rPr>
           <w:lang w:val="en-GB"/>
         </w:rPr>
-        <w:t xml:space="preserve">ir 2015 paper ‘Artificial Intelligence in video games: towards a unified framework’ Safadi, Fonteneau and Ernst </w:t>
+        <w:t xml:space="preserve">ir 2015 paper ‘Artificial Intelligence in video games: towards a unified framework’ Safadi, </w:t>
+      </w:r>
+      <w:proofErr w:type="spellStart"/>
+      <w:r>
+        <w:rPr>
+          <w:lang w:val="en-GB"/>
+        </w:rPr>
+        <w:t>Fonteneau</w:t>
+      </w:r>
+      <w:proofErr w:type="spellEnd"/>
+      <w:r>
+        <w:rPr>
+          <w:lang w:val="en-GB"/>
+        </w:rPr>
+        <w:t xml:space="preserve"> and Ernst </w:t>
       </w:r>
       <w:r>
         <w:rPr>
@@ -1538,11 +1580,19 @@
         </w:rPr>
         <w:t xml:space="preserve"> Cellular Encoding and Gomez and </w:t>
       </w:r>
-      <w:r>
-        <w:rPr>
-          <w:lang w:val="en-GB"/>
-        </w:rPr>
-        <w:t>Miikkulainen’s Enforced Subpopulations algorithms</w:t>
+      <w:proofErr w:type="spellStart"/>
+      <w:r>
+        <w:rPr>
+          <w:lang w:val="en-GB"/>
+        </w:rPr>
+        <w:t>Miikkulainen’s</w:t>
+      </w:r>
+      <w:proofErr w:type="spellEnd"/>
+      <w:r>
+        <w:rPr>
+          <w:lang w:val="en-GB"/>
+        </w:rPr>
+        <w:t xml:space="preserve"> Enforced Subpopulations algorithms</w:t>
       </w:r>
       <w:r>
         <w:rPr>
@@ -2505,7 +2555,21 @@
         <w:rPr>
           <w:lang w:val="en-GB"/>
         </w:rPr>
-        <w:t xml:space="preserve"> to call that runs the flappy bird game and returns each bird’s score is defined. As each function main purpose is to evaluate and return the fitness of each model they may be discussed as one here due to their functional similarity. First the array used to hold the network models controlling the bird players and the array used to hold each bird player are emptied. Then the list of networks input into the function is looped through and appended to the network model array, with a bird player being appended to the player array to be controlled by the newly appended network. Once the new generation of network models and their respective birds have been created the main game loop is entered, which does not exit until the game is either exited or there are no players remaining within the game.</w:t>
+        <w:t xml:space="preserve"> to call that runs the flappy bird game and returns each bird’s score is defined. As each function main purpose is to evaluate and return the fitness of each model they may be discussed as one here due to their functional similarity. First the array used to hold the network models controlling the bird players and the array used to hold each bird player are emptied. Then the list of networks input into the function is looped through and appended to the network model array, with a bird player being appended to the player array to be controlled by the newly appended network. Once the new generation of network models and their respective birds have been created the main game loop is entered, which does not </w:t>
+      </w:r>
+      <w:proofErr w:type="spellStart"/>
+      <w:r>
+        <w:rPr>
+          <w:lang w:val="en-GB"/>
+        </w:rPr>
+        <w:t>exit</w:t>
+      </w:r>
+      <w:proofErr w:type="spellEnd"/>
+      <w:r>
+        <w:rPr>
+          <w:lang w:val="en-GB"/>
+        </w:rPr>
+        <w:t xml:space="preserve"> until the game is either exited or there are no players remaining within the game.</w:t>
       </w:r>
       <w:r>
         <w:rPr>
@@ -3413,7 +3477,77 @@
         <w:rPr>
           <w:lang w:val="en-GB"/>
         </w:rPr>
-        <w:t>In the implemented node gene class, all nodes have been set by default to use the sigmoid activation function and the sum aggregation function however for the benefit of variability during testing a series of activation and aggregation functions were implemented within the utility files activations.py and aggreagations.py respectively. Within activations.py the sigmoid, tanh, sin, gauss, relu, elu, lelu, selu, softplus, identity, inverse, log, exponential, absolute, hat, square and cube activation functions are define while in aggregations.py the product, sum, max, min, absolute maximum, median and mean aggregation functions are implemented. Implementing the functions in a separate file to the one they’re used in means that only the activation and aggregation function used needs to be imported which in turn decreases the memory overhead of the suite of game environments application.</w:t>
+        <w:t xml:space="preserve">In the implemented node gene class, all nodes have been set by default to use the sigmoid activation function and the sum aggregation function however for the benefit of variability during testing a series of activation and aggregation functions were implemented within the utility files activations.py and aggreagations.py respectively. Within activations.py the sigmoid, tanh, sin, gauss, </w:t>
+      </w:r>
+      <w:proofErr w:type="spellStart"/>
+      <w:r>
+        <w:rPr>
+          <w:lang w:val="en-GB"/>
+        </w:rPr>
+        <w:t>relu</w:t>
+      </w:r>
+      <w:proofErr w:type="spellEnd"/>
+      <w:r>
+        <w:rPr>
+          <w:lang w:val="en-GB"/>
+        </w:rPr>
+        <w:t xml:space="preserve">, </w:t>
+      </w:r>
+      <w:proofErr w:type="spellStart"/>
+      <w:r>
+        <w:rPr>
+          <w:lang w:val="en-GB"/>
+        </w:rPr>
+        <w:t>elu</w:t>
+      </w:r>
+      <w:proofErr w:type="spellEnd"/>
+      <w:r>
+        <w:rPr>
+          <w:lang w:val="en-GB"/>
+        </w:rPr>
+        <w:t xml:space="preserve">, </w:t>
+      </w:r>
+      <w:proofErr w:type="spellStart"/>
+      <w:r>
+        <w:rPr>
+          <w:lang w:val="en-GB"/>
+        </w:rPr>
+        <w:t>lelu</w:t>
+      </w:r>
+      <w:proofErr w:type="spellEnd"/>
+      <w:r>
+        <w:rPr>
+          <w:lang w:val="en-GB"/>
+        </w:rPr>
+        <w:t xml:space="preserve">, </w:t>
+      </w:r>
+      <w:proofErr w:type="spellStart"/>
+      <w:r>
+        <w:rPr>
+          <w:lang w:val="en-GB"/>
+        </w:rPr>
+        <w:t>selu</w:t>
+      </w:r>
+      <w:proofErr w:type="spellEnd"/>
+      <w:r>
+        <w:rPr>
+          <w:lang w:val="en-GB"/>
+        </w:rPr>
+        <w:t xml:space="preserve">, </w:t>
+      </w:r>
+      <w:proofErr w:type="spellStart"/>
+      <w:r>
+        <w:rPr>
+          <w:lang w:val="en-GB"/>
+        </w:rPr>
+        <w:t>softplus</w:t>
+      </w:r>
+      <w:proofErr w:type="spellEnd"/>
+      <w:r>
+        <w:rPr>
+          <w:lang w:val="en-GB"/>
+        </w:rPr>
+        <w:t>, identity, inverse, log, exponential, absolute, hat, square and cube activation functions are define while in aggregations.py the product, sum, max, min, absolute maximum, median and mean aggregation functions are implemented. Implementing the functions in a separate file to the one they’re used in means that only the activation and aggregation function used needs to be imported which in turn decreases the memory overhead of the suite of game environments application.</w:t>
       </w:r>
     </w:p>
     <w:p>
@@ -3574,7 +3708,21 @@
         <w:rPr>
           <w:lang w:val="en-GB"/>
         </w:rPr>
-        <w:t xml:space="preserve"> This idea of speciating the model population is not considered within the implementation of the PBT algorithm however, it remains included within the files imported to enable it’s use in the event that this is changed in the future.</w:t>
+        <w:t xml:space="preserve"> This idea of speciating the model population is not considered within the implementation of the PBT algorithm however, it remains included within the files imported to enable </w:t>
+      </w:r>
+      <w:proofErr w:type="spellStart"/>
+      <w:r>
+        <w:rPr>
+          <w:lang w:val="en-GB"/>
+        </w:rPr>
+        <w:t>it’s</w:t>
+      </w:r>
+      <w:proofErr w:type="spellEnd"/>
+      <w:r>
+        <w:rPr>
+          <w:lang w:val="en-GB"/>
+        </w:rPr>
+        <w:t xml:space="preserve"> use in the event that this is changed in the future.</w:t>
       </w:r>
     </w:p>
     <w:p>
@@ -4513,7 +4661,15 @@
         <w:fldChar w:fldCharType="end"/>
       </w:r>
       <w:r>
-        <w:t>: The population best recorded fitness value across the population for each TWEANN algorithm across ten generations within the GoKart game. A full-sized version and the associated table can be found in appendix B.</w:t>
+        <w:t xml:space="preserve">: The population best recorded fitness value across the population for each TWEANN algorithm across ten generations within the </w:t>
+      </w:r>
+      <w:proofErr w:type="spellStart"/>
+      <w:r>
+        <w:t>GoKart</w:t>
+      </w:r>
+      <w:proofErr w:type="spellEnd"/>
+      <w:r>
+        <w:t xml:space="preserve"> game. A full-sized version and the associated table can be found in appendix B.</w:t>
       </w:r>
     </w:p>
     <w:p>
@@ -5230,13 +5386,41 @@
         <w:rPr>
           <w:lang w:val="en-GB"/>
         </w:rPr>
-        <w:t xml:space="preserve">the least successful of the implemented TWEANN algorithms as not only did it fail to achieve a single network with an even noticeable fitness but it also did not make good use of it’s knowledge of the </w:t>
-      </w:r>
-      <w:r>
-        <w:rPr>
-          <w:lang w:val="en-GB"/>
-        </w:rPr>
-        <w:t xml:space="preserve">fitness of it’s own previously generated models and failed to converge upon any of its higher performing networks, such as on its eighth generation of the Flappy Bird game when it’s best fitness jumped from </w:t>
+        <w:t xml:space="preserve">the least successful of the implemented TWEANN algorithms as not only did it fail to achieve a single network with an even noticeable fitness but it also did not make good use of </w:t>
+      </w:r>
+      <w:proofErr w:type="spellStart"/>
+      <w:r>
+        <w:rPr>
+          <w:lang w:val="en-GB"/>
+        </w:rPr>
+        <w:t>it’s</w:t>
+      </w:r>
+      <w:proofErr w:type="spellEnd"/>
+      <w:r>
+        <w:rPr>
+          <w:lang w:val="en-GB"/>
+        </w:rPr>
+        <w:t xml:space="preserve"> knowledge of the </w:t>
+      </w:r>
+      <w:r>
+        <w:rPr>
+          <w:lang w:val="en-GB"/>
+        </w:rPr>
+        <w:t xml:space="preserve">fitness of </w:t>
+      </w:r>
+      <w:proofErr w:type="spellStart"/>
+      <w:r>
+        <w:rPr>
+          <w:lang w:val="en-GB"/>
+        </w:rPr>
+        <w:t>it’s</w:t>
+      </w:r>
+      <w:proofErr w:type="spellEnd"/>
+      <w:r>
+        <w:rPr>
+          <w:lang w:val="en-GB"/>
+        </w:rPr>
+        <w:t xml:space="preserve"> own previously generated models and failed to converge upon any of its higher performing networks, such as on its eighth generation of the Flappy Bird game when it’s best fitness jumped from </w:t>
       </w:r>
       <w:r>
         <w:rPr>
@@ -5643,8 +5827,16 @@
         <w:rPr>
           <w:lang w:val="en-GB"/>
         </w:rPr>
-        <w:t>Vasileios Germanos</w:t>
-      </w:r>
+        <w:t xml:space="preserve">Vasileios </w:t>
+      </w:r>
+      <w:proofErr w:type="spellStart"/>
+      <w:r>
+        <w:rPr>
+          <w:lang w:val="en-GB"/>
+        </w:rPr>
+        <w:t>Germanos</w:t>
+      </w:r>
+      <w:proofErr w:type="spellEnd"/>
       <w:r>
         <w:rPr>
           <w:lang w:val="en-GB"/>
@@ -5667,7 +5859,35 @@
         <w:rPr>
           <w:lang w:val="en-GB"/>
         </w:rPr>
-        <w:t xml:space="preserve">like to extended my gratitude to Professor Eerke Boiten, a professor in Cyber Security at De Montfort, who </w:t>
+        <w:t xml:space="preserve">like to extended my gratitude to Professor </w:t>
+      </w:r>
+      <w:proofErr w:type="spellStart"/>
+      <w:r>
+        <w:rPr>
+          <w:lang w:val="en-GB"/>
+        </w:rPr>
+        <w:t>Eerke</w:t>
+      </w:r>
+      <w:proofErr w:type="spellEnd"/>
+      <w:r>
+        <w:rPr>
+          <w:lang w:val="en-GB"/>
+        </w:rPr>
+        <w:t xml:space="preserve"> </w:t>
+      </w:r>
+      <w:proofErr w:type="spellStart"/>
+      <w:r>
+        <w:rPr>
+          <w:lang w:val="en-GB"/>
+        </w:rPr>
+        <w:t>Boiten</w:t>
+      </w:r>
+      <w:proofErr w:type="spellEnd"/>
+      <w:r>
+        <w:rPr>
+          <w:lang w:val="en-GB"/>
+        </w:rPr>
+        <w:t xml:space="preserve">, a professor in Cyber Security at De Montfort, who </w:t>
       </w:r>
       <w:r>
         <w:rPr>
@@ -20742,7 +20962,6 @@
   <w:style w:type="character" w:default="1" w:styleId="DefaultParagraphFont">
     <w:name w:val="Default Paragraph Font"/>
     <w:uiPriority w:val="1"/>
-    <w:semiHidden/>
     <w:unhideWhenUsed/>
   </w:style>
   <w:style w:type="table" w:default="1" w:styleId="TableNormal">

</xml_diff>